<commit_message>
Add reports(doc and pdf)
</commit_message>
<xml_diff>
--- a/Report.docx
+++ b/Report.docx
@@ -593,12 +593,12 @@
           <wp:inline distB="114300" distT="114300" distL="114300" distR="114300">
             <wp:extent cx="3900488" cy="2369046"/>
             <wp:effectExtent b="0" l="0" r="0" t="0"/>
-            <wp:docPr id="2" name="image1.png"/>
+            <wp:docPr id="2" name="image4.png"/>
             <a:graphic>
               <a:graphicData uri="http://schemas.openxmlformats.org/drawingml/2006/picture">
                 <pic:pic>
                   <pic:nvPicPr>
-                    <pic:cNvPr id="0" name="image1.png"/>
+                    <pic:cNvPr id="0" name="image4.png"/>
                     <pic:cNvPicPr preferRelativeResize="0"/>
                   </pic:nvPicPr>
                   <pic:blipFill>
@@ -2541,12 +2541,12 @@
           <wp:inline distB="114300" distT="114300" distL="114300" distR="114300">
             <wp:extent cx="4152900" cy="1444487"/>
             <wp:effectExtent b="0" l="0" r="0" t="0"/>
-            <wp:docPr id="6" name="image4.png"/>
+            <wp:docPr id="6" name="image8.png"/>
             <a:graphic>
               <a:graphicData uri="http://schemas.openxmlformats.org/drawingml/2006/picture">
                 <pic:pic>
                   <pic:nvPicPr>
-                    <pic:cNvPr id="0" name="image4.png"/>
+                    <pic:cNvPr id="0" name="image8.png"/>
                     <pic:cNvPicPr preferRelativeResize="0"/>
                   </pic:nvPicPr>
                   <pic:blipFill>
@@ -2947,12 +2947,12 @@
           <wp:inline distB="114300" distT="114300" distL="114300" distR="114300">
             <wp:extent cx="5943600" cy="2971800"/>
             <wp:effectExtent b="0" l="0" r="0" t="0"/>
-            <wp:docPr id="5" name="image5.png"/>
+            <wp:docPr id="5" name="image1.png"/>
             <a:graphic>
               <a:graphicData uri="http://schemas.openxmlformats.org/drawingml/2006/picture">
                 <pic:pic>
                   <pic:nvPicPr>
-                    <pic:cNvPr id="0" name="image5.png"/>
+                    <pic:cNvPr id="0" name="image1.png"/>
                     <pic:cNvPicPr preferRelativeResize="0"/>
                   </pic:nvPicPr>
                   <pic:blipFill>
@@ -3280,12 +3280,12 @@
           <wp:inline distB="114300" distT="114300" distL="114300" distR="114300">
             <wp:extent cx="5943600" cy="1981200"/>
             <wp:effectExtent b="0" l="0" r="0" t="0"/>
-            <wp:docPr id="3" name="image8.png"/>
+            <wp:docPr id="3" name="image5.png"/>
             <a:graphic>
               <a:graphicData uri="http://schemas.openxmlformats.org/drawingml/2006/picture">
                 <pic:pic>
                   <pic:nvPicPr>
-                    <pic:cNvPr id="0" name="image8.png"/>
+                    <pic:cNvPr id="0" name="image5.png"/>
                     <pic:cNvPicPr preferRelativeResize="0"/>
                   </pic:nvPicPr>
                   <pic:blipFill>
@@ -3494,7 +3494,7 @@
           <w:rFonts w:ascii="Times New Roman" w:cs="Times New Roman" w:eastAsia="Times New Roman" w:hAnsi="Times New Roman"/>
           <w:rtl w:val="0"/>
         </w:rPr>
-        <w:t xml:space="preserve">In this project we have tried to optimize the KMP algorithm on the GPU using CUDA. We have implemented the optimizations of two algorithms: the naive KMP algorithm and the DFA algorithm. We have also explored three optimizations that focus on improving the total runtime. The best kernel we have got is </w:t>
+        <w:t xml:space="preserve">In this project we have tried to optimize the KMP algorithm on the GPU using CUDA. We have implemented the optimizations of two algorithms: the naive KMP algorithm and the DFA algorithm. We have also explored three optimizations that focus on improving the total runtime. The best kernel, utilizing DFA, shared memory, and memory coalescing, is </w:t>
       </w:r>
       <w:r>
         <w:rPr>
@@ -3509,7 +3509,7 @@
           <w:rFonts w:ascii="Times New Roman" w:cs="Times New Roman" w:eastAsia="Times New Roman" w:hAnsi="Times New Roman"/>
           <w:rtl w:val="0"/>
         </w:rPr>
-        <w:t xml:space="preserve"> faster than the baseline kernel, utilizing memory coalescing. We have also cut down the total execution time by a factor of </w:t>
+        <w:t xml:space="preserve"> faster than the baseline kernel, the basic KMP kernel. We have also cut down the total execution time by a factor of </w:t>
       </w:r>
       <w:r>
         <w:rPr>

</xml_diff>